<commit_message>
Sua doi 1 so loi nho de phu hop nhieu may test cua product
</commit_message>
<xml_diff>
--- a/How_To_Use_GIT.docx
+++ b/How_To_Use_GIT.docx
@@ -96,6 +96,144 @@
           <w:szCs w:val="30"/>
         </w:rPr>
         <w:t>origin &lt;tên nhánh&gt;</w:t>
+      </w:r>
+    </w:p>
+    <w:p>
+      <w:pPr>
+        <w:rPr>
+          <w:b/>
+          <w:bCs/>
+          <w:sz w:val="30"/>
+          <w:szCs w:val="30"/>
+        </w:rPr>
+      </w:pPr>
+      <w:r>
+        <w:rPr>
+          <w:sz w:val="30"/>
+          <w:szCs w:val="30"/>
+        </w:rPr>
+        <w:t xml:space="preserve">Để </w:t>
+      </w:r>
+      <w:r>
+        <w:rPr>
+          <w:sz w:val="30"/>
+          <w:szCs w:val="30"/>
+        </w:rPr>
+        <w:t>xóa file</w:t>
+      </w:r>
+      <w:r>
+        <w:rPr>
+          <w:sz w:val="30"/>
+          <w:szCs w:val="30"/>
+        </w:rPr>
+        <w:t xml:space="preserve">: </w:t>
+      </w:r>
+      <w:r>
+        <w:rPr>
+          <w:b/>
+          <w:bCs/>
+          <w:sz w:val="30"/>
+          <w:szCs w:val="30"/>
+        </w:rPr>
+        <w:t xml:space="preserve">git </w:t>
+      </w:r>
+      <w:r>
+        <w:rPr>
+          <w:b/>
+          <w:bCs/>
+          <w:sz w:val="30"/>
+          <w:szCs w:val="30"/>
+        </w:rPr>
+        <w:t>rm</w:t>
+      </w:r>
+      <w:r>
+        <w:rPr>
+          <w:b/>
+          <w:bCs/>
+          <w:sz w:val="30"/>
+          <w:szCs w:val="30"/>
+        </w:rPr>
+        <w:t xml:space="preserve"> &lt;tên </w:t>
+      </w:r>
+      <w:r>
+        <w:rPr>
+          <w:b/>
+          <w:bCs/>
+          <w:sz w:val="30"/>
+          <w:szCs w:val="30"/>
+        </w:rPr>
+        <w:t>file</w:t>
+      </w:r>
+      <w:r>
+        <w:rPr>
+          <w:b/>
+          <w:bCs/>
+          <w:sz w:val="30"/>
+          <w:szCs w:val="30"/>
+        </w:rPr>
+        <w:t>&gt;</w:t>
+      </w:r>
+      <w:r>
+        <w:rPr>
+          <w:b/>
+          <w:bCs/>
+          <w:sz w:val="30"/>
+          <w:szCs w:val="30"/>
+        </w:rPr>
+        <w:t xml:space="preserve"> (sau đó nhớ commit comment)</w:t>
+      </w:r>
+    </w:p>
+    <w:p>
+      <w:pPr>
+        <w:rPr>
+          <w:b/>
+          <w:bCs/>
+          <w:sz w:val="30"/>
+          <w:szCs w:val="30"/>
+        </w:rPr>
+      </w:pPr>
+      <w:r>
+        <w:rPr>
+          <w:sz w:val="30"/>
+          <w:szCs w:val="30"/>
+        </w:rPr>
+        <w:t>Để đổi tên file:</w:t>
+      </w:r>
+      <w:r>
+        <w:rPr>
+          <w:b/>
+          <w:bCs/>
+          <w:sz w:val="30"/>
+          <w:szCs w:val="30"/>
+        </w:rPr>
+        <w:t xml:space="preserve"> </w:t>
+      </w:r>
+      <w:r>
+        <w:rPr>
+          <w:b/>
+          <w:bCs/>
+          <w:sz w:val="30"/>
+          <w:szCs w:val="30"/>
+        </w:rPr>
+        <w:t>git mv &lt;tên_cũ&gt; &lt;tên_mới&gt;</w:t>
+      </w:r>
+      <w:r>
+        <w:rPr>
+          <w:b/>
+          <w:bCs/>
+          <w:sz w:val="30"/>
+          <w:szCs w:val="30"/>
+        </w:rPr>
+        <w:t xml:space="preserve"> </w:t>
+      </w:r>
+      <w:r>
+        <w:rPr>
+          <w:b/>
+          <w:bCs/>
+          <w:sz w:val="30"/>
+          <w:szCs w:val="30"/>
+        </w:rPr>
+        <w:t>(sau đó nhớ commit comment)</w:t>
       </w:r>
     </w:p>
     <w:p>

</xml_diff>

<commit_message>
Update thong tin cho project cho prj luon
</commit_message>
<xml_diff>
--- a/How_To_Use_GIT.docx
+++ b/How_To_Use_GIT.docx
@@ -112,66 +112,51 @@
           <w:sz w:val="30"/>
           <w:szCs w:val="30"/>
         </w:rPr>
-        <w:t xml:space="preserve">Để </w:t>
-      </w:r>
-      <w:r>
-        <w:rPr>
-          <w:sz w:val="30"/>
-          <w:szCs w:val="30"/>
-        </w:rPr>
-        <w:t>xóa file</w:t>
-      </w:r>
-      <w:r>
-        <w:rPr>
-          <w:sz w:val="30"/>
-          <w:szCs w:val="30"/>
-        </w:rPr>
-        <w:t xml:space="preserve">: </w:t>
-      </w:r>
-      <w:r>
-        <w:rPr>
-          <w:b/>
-          <w:bCs/>
-          <w:sz w:val="30"/>
-          <w:szCs w:val="30"/>
-        </w:rPr>
-        <w:t xml:space="preserve">git </w:t>
-      </w:r>
-      <w:r>
-        <w:rPr>
-          <w:b/>
-          <w:bCs/>
-          <w:sz w:val="30"/>
-          <w:szCs w:val="30"/>
-        </w:rPr>
-        <w:t>rm</w:t>
-      </w:r>
-      <w:r>
-        <w:rPr>
-          <w:b/>
-          <w:bCs/>
-          <w:sz w:val="30"/>
-          <w:szCs w:val="30"/>
-        </w:rPr>
-        <w:t xml:space="preserve"> &lt;tên </w:t>
-      </w:r>
-      <w:r>
-        <w:rPr>
-          <w:b/>
-          <w:bCs/>
-          <w:sz w:val="30"/>
-          <w:szCs w:val="30"/>
-        </w:rPr>
-        <w:t>file</w:t>
-      </w:r>
-      <w:r>
-        <w:rPr>
-          <w:b/>
-          <w:bCs/>
-          <w:sz w:val="30"/>
-          <w:szCs w:val="30"/>
-        </w:rPr>
-        <w:t>&gt;</w:t>
+        <w:t xml:space="preserve">Để xóa file: </w:t>
+      </w:r>
+      <w:r>
+        <w:rPr>
+          <w:b/>
+          <w:bCs/>
+          <w:sz w:val="30"/>
+          <w:szCs w:val="30"/>
+        </w:rPr>
+        <w:t>git rm &lt;tên file&gt; (sau đó nhớ commit comment)</w:t>
+      </w:r>
+    </w:p>
+    <w:p>
+      <w:pPr>
+        <w:rPr>
+          <w:b/>
+          <w:bCs/>
+          <w:sz w:val="30"/>
+          <w:szCs w:val="30"/>
+        </w:rPr>
+      </w:pPr>
+      <w:r>
+        <w:rPr>
+          <w:sz w:val="30"/>
+          <w:szCs w:val="30"/>
+        </w:rPr>
+        <w:t>Để đổi tên file:</w:t>
+      </w:r>
+      <w:r>
+        <w:rPr>
+          <w:b/>
+          <w:bCs/>
+          <w:sz w:val="30"/>
+          <w:szCs w:val="30"/>
+        </w:rPr>
+        <w:t xml:space="preserve"> </w:t>
+      </w:r>
+      <w:r>
+        <w:rPr>
+          <w:b/>
+          <w:bCs/>
+          <w:sz w:val="30"/>
+          <w:szCs w:val="30"/>
+        </w:rPr>
+        <w:t>git mv &lt;tên_cũ&gt; &lt;tên_mới&gt;</w:t>
       </w:r>
       <w:r>
         <w:rPr>
@@ -181,59 +166,6 @@
           <w:szCs w:val="30"/>
         </w:rPr>
         <w:t xml:space="preserve"> (sau đó nhớ commit comment)</w:t>
-      </w:r>
-    </w:p>
-    <w:p>
-      <w:pPr>
-        <w:rPr>
-          <w:b/>
-          <w:bCs/>
-          <w:sz w:val="30"/>
-          <w:szCs w:val="30"/>
-        </w:rPr>
-      </w:pPr>
-      <w:r>
-        <w:rPr>
-          <w:sz w:val="30"/>
-          <w:szCs w:val="30"/>
-        </w:rPr>
-        <w:t>Để đổi tên file:</w:t>
-      </w:r>
-      <w:r>
-        <w:rPr>
-          <w:b/>
-          <w:bCs/>
-          <w:sz w:val="30"/>
-          <w:szCs w:val="30"/>
-        </w:rPr>
-        <w:t xml:space="preserve"> </w:t>
-      </w:r>
-      <w:r>
-        <w:rPr>
-          <w:b/>
-          <w:bCs/>
-          <w:sz w:val="30"/>
-          <w:szCs w:val="30"/>
-        </w:rPr>
-        <w:t>git mv &lt;tên_cũ&gt; &lt;tên_mới&gt;</w:t>
-      </w:r>
-      <w:r>
-        <w:rPr>
-          <w:b/>
-          <w:bCs/>
-          <w:sz w:val="30"/>
-          <w:szCs w:val="30"/>
-        </w:rPr>
-        <w:t xml:space="preserve"> </w:t>
-      </w:r>
-      <w:r>
-        <w:rPr>
-          <w:b/>
-          <w:bCs/>
-          <w:sz w:val="30"/>
-          <w:szCs w:val="30"/>
-        </w:rPr>
-        <w:t>(sau đó nhớ commit comment)</w:t>
       </w:r>
     </w:p>
     <w:p>
@@ -594,6 +526,36 @@
           <w:szCs w:val="30"/>
         </w:rPr>
         <w:t>TieuGiaHuy</w:t>
+      </w:r>
+    </w:p>
+    <w:p>
+      <w:pPr>
+        <w:rPr>
+          <w:sz w:val="30"/>
+          <w:szCs w:val="30"/>
+        </w:rPr>
+      </w:pPr>
+    </w:p>
+    <w:p>
+      <w:pPr>
+        <w:rPr>
+          <w:sz w:val="30"/>
+          <w:szCs w:val="30"/>
+        </w:rPr>
+      </w:pPr>
+      <w:r>
+        <w:rPr>
+          <w:sz w:val="30"/>
+          <w:szCs w:val="30"/>
+        </w:rPr>
+        <w:t xml:space="preserve">Mã màu tiêu chuẩn cho project: </w:t>
+      </w:r>
+      <w:r>
+        <w:rPr>
+          <w:sz w:val="30"/>
+          <w:szCs w:val="30"/>
+        </w:rPr>
+        <w:t>#3b5d50</w:t>
       </w:r>
     </w:p>
     <w:sectPr>

</xml_diff>